<commit_message>
updating MAMP guide with images
</commit_message>
<xml_diff>
--- a/Tutorials/MAMP Installation Guide.docx
+++ b/Tutorials/MAMP Installation Guide.docx
@@ -1,6 +1,6 @@
 
 <file path=word/document.xml><?xml version="1.0" encoding="utf-8"?>
-<w:document xmlns:wpc="http://schemas.microsoft.com/office/word/2010/wordprocessingCanvas" xmlns:mc="http://schemas.openxmlformats.org/markup-compatibility/2006" xmlns:o="urn:schemas-microsoft-com:office:office" xmlns:r="http://schemas.openxmlformats.org/officeDocument/2006/relationships" xmlns:m="http://schemas.openxmlformats.org/officeDocument/2006/math" xmlns:v="urn:schemas-microsoft-com:vml" xmlns:wp14="http://schemas.microsoft.com/office/word/2010/wordprocessingDrawing" xmlns:wp="http://schemas.openxmlformats.org/drawingml/2006/wordprocessingDrawing" xmlns:w10="urn:schemas-microsoft-com:office:word" xmlns:w="http://schemas.openxmlformats.org/wordprocessingml/2006/main" xmlns:w14="http://schemas.microsoft.com/office/word/2010/wordml" xmlns:wpg="http://schemas.microsoft.com/office/word/2010/wordprocessingGroup" xmlns:wpi="http://schemas.microsoft.com/office/word/2010/wordprocessingInk" xmlns:wne="http://schemas.microsoft.com/office/word/2006/wordml" xmlns:wps="http://schemas.microsoft.com/office/word/2010/wordprocessingShape" mc:Ignorable="w14 wp14">
+<w:document xmlns:wpc="http://schemas.microsoft.com/office/word/2010/wordprocessingCanvas" xmlns:mo="http://schemas.microsoft.com/office/mac/office/2008/main" xmlns:mc="http://schemas.openxmlformats.org/markup-compatibility/2006" xmlns:mv="urn:schemas-microsoft-com:mac:vml" xmlns:o="urn:schemas-microsoft-com:office:office" xmlns:r="http://schemas.openxmlformats.org/officeDocument/2006/relationships" xmlns:m="http://schemas.openxmlformats.org/officeDocument/2006/math" xmlns:v="urn:schemas-microsoft-com:vml" xmlns:wp14="http://schemas.microsoft.com/office/word/2010/wordprocessingDrawing" xmlns:wp="http://schemas.openxmlformats.org/drawingml/2006/wordprocessingDrawing" xmlns:w10="urn:schemas-microsoft-com:office:word" xmlns:w="http://schemas.openxmlformats.org/wordprocessingml/2006/main" xmlns:w14="http://schemas.microsoft.com/office/word/2010/wordml" xmlns:wpg="http://schemas.microsoft.com/office/word/2010/wordprocessingGroup" xmlns:wpi="http://schemas.microsoft.com/office/word/2010/wordprocessingInk" xmlns:wne="http://schemas.microsoft.com/office/word/2006/wordml" xmlns:wps="http://schemas.microsoft.com/office/word/2010/wordprocessingShape" mc:Ignorable="w14 wp14">
   <w:body>
     <w:p>
       <w:pPr>
@@ -130,15 +130,6 @@
     </w:p>
     <w:p>
       <w:pPr>
-        <w:rPr>
-          <w:rFonts w:ascii="Times New Roman" w:hAnsi="Times New Roman" w:cs="Times New Roman"/>
-          <w:sz w:val="32"/>
-          <w:szCs w:val="32"/>
-        </w:rPr>
-      </w:pPr>
-    </w:p>
-    <w:p>
-      <w:pPr>
         <w:pStyle w:val="ListParagraph"/>
         <w:rPr>
           <w:rFonts w:ascii="Times New Roman" w:hAnsi="Times New Roman" w:cs="Times New Roman"/>
@@ -166,20 +157,108 @@
           <w:sz w:val="32"/>
           <w:szCs w:val="32"/>
         </w:rPr>
-        <w:t xml:space="preserve">Now lunch MAMP (gray icon for the free version, blue icon for the paid or pro version) </w:t>
-      </w:r>
+        <w:t xml:space="preserve">Now lunch MAMP (gray icon </w:t>
+      </w:r>
+      <w:r>
+        <w:rPr>
+          <w:rFonts w:ascii="Times New Roman" w:hAnsi="Times New Roman" w:cs="Times New Roman"/>
+          <w:sz w:val="32"/>
+          <w:szCs w:val="32"/>
+        </w:rPr>
+        <w:t xml:space="preserve">for the free version, blue icon </w:t>
+      </w:r>
+      <w:r>
+        <w:rPr>
+          <w:rFonts w:ascii="Times New Roman" w:hAnsi="Times New Roman" w:cs="Times New Roman"/>
+          <w:sz w:val="32"/>
+          <w:szCs w:val="32"/>
+        </w:rPr>
+        <w:t>for the paid or pro version)</w:t>
+      </w:r>
+      <w:r>
+        <w:rPr>
+          <w:rFonts w:ascii="Times New Roman" w:hAnsi="Times New Roman" w:cs="Times New Roman"/>
+          <w:sz w:val="32"/>
+          <w:szCs w:val="32"/>
+        </w:rPr>
+        <w:t xml:space="preserve"> </w:t>
+      </w:r>
+    </w:p>
+    <w:p>
+      <w:pPr>
+        <w:rPr>
+          <w:rFonts w:ascii="Times New Roman" w:hAnsi="Times New Roman" w:cs="Times New Roman"/>
+          <w:sz w:val="32"/>
+          <w:szCs w:val="32"/>
+        </w:rPr>
+      </w:pPr>
     </w:p>
     <w:p>
       <w:pPr>
         <w:pStyle w:val="ListParagraph"/>
-        <w:rPr>
-          <w:rFonts w:ascii="Times New Roman" w:hAnsi="Times New Roman" w:cs="Times New Roman"/>
-          <w:sz w:val="32"/>
-          <w:szCs w:val="32"/>
-        </w:rPr>
-      </w:pPr>
-      <w:bookmarkStart w:id="0" w:name="_GoBack"/>
-      <w:bookmarkEnd w:id="0"/>
+        <w:jc w:val="center"/>
+        <w:rPr>
+          <w:rFonts w:ascii="Times New Roman" w:hAnsi="Times New Roman" w:cs="Times New Roman"/>
+          <w:sz w:val="32"/>
+          <w:szCs w:val="32"/>
+        </w:rPr>
+      </w:pPr>
+      <w:r>
+        <w:rPr>
+          <w:rFonts w:ascii="Times New Roman" w:hAnsi="Times New Roman" w:cs="Times New Roman"/>
+          <w:noProof/>
+          <w:sz w:val="32"/>
+          <w:szCs w:val="32"/>
+        </w:rPr>
+        <w:drawing>
+          <wp:inline distT="0" distB="0" distL="0" distR="0" wp14:anchorId="23AB5BDE" wp14:editId="7537A035">
+            <wp:extent cx="1320800" cy="1105069"/>
+            <wp:effectExtent l="0" t="0" r="0" b="12700"/>
+            <wp:docPr id="1" name="Picture 1"/>
+            <wp:cNvGraphicFramePr>
+              <a:graphicFrameLocks xmlns:a="http://schemas.openxmlformats.org/drawingml/2006/main" noChangeAspect="1"/>
+            </wp:cNvGraphicFramePr>
+            <a:graphic xmlns:a="http://schemas.openxmlformats.org/drawingml/2006/main">
+              <a:graphicData uri="http://schemas.openxmlformats.org/drawingml/2006/picture">
+                <pic:pic xmlns:pic="http://schemas.openxmlformats.org/drawingml/2006/picture">
+                  <pic:nvPicPr>
+                    <pic:cNvPr id="0" name="Picture 1"/>
+                    <pic:cNvPicPr>
+                      <a:picLocks noChangeAspect="1" noChangeArrowheads="1"/>
+                    </pic:cNvPicPr>
+                  </pic:nvPicPr>
+                  <pic:blipFill>
+                    <a:blip r:embed="rId7">
+                      <a:extLst>
+                        <a:ext uri="{28A0092B-C50C-407E-A947-70E740481C1C}">
+                          <a14:useLocalDpi xmlns:a14="http://schemas.microsoft.com/office/drawing/2010/main" val="0"/>
+                        </a:ext>
+                      </a:extLst>
+                    </a:blip>
+                    <a:srcRect/>
+                    <a:stretch>
+                      <a:fillRect/>
+                    </a:stretch>
+                  </pic:blipFill>
+                  <pic:spPr bwMode="auto">
+                    <a:xfrm>
+                      <a:off x="0" y="0"/>
+                      <a:ext cx="1321693" cy="1105816"/>
+                    </a:xfrm>
+                    <a:prstGeom prst="rect">
+                      <a:avLst/>
+                    </a:prstGeom>
+                    <a:noFill/>
+                    <a:ln>
+                      <a:noFill/>
+                    </a:ln>
+                  </pic:spPr>
+                </pic:pic>
+              </a:graphicData>
+            </a:graphic>
+          </wp:inline>
+        </w:drawing>
+      </w:r>
     </w:p>
     <w:p>
       <w:pPr>
@@ -200,17 +279,24 @@
           <w:sz w:val="32"/>
           <w:szCs w:val="32"/>
         </w:rPr>
-        <w:t>You should see a new window click start server to MAMP to start working and serving files to your local browser.</w:t>
-      </w:r>
-    </w:p>
-    <w:p>
-      <w:pPr>
-        <w:rPr>
-          <w:rFonts w:ascii="Times New Roman" w:hAnsi="Times New Roman" w:cs="Times New Roman"/>
-          <w:sz w:val="32"/>
-          <w:szCs w:val="32"/>
-        </w:rPr>
-      </w:pPr>
+        <w:t xml:space="preserve">You should see a </w:t>
+      </w:r>
+      <w:r>
+        <w:rPr>
+          <w:rFonts w:ascii="Times New Roman" w:hAnsi="Times New Roman" w:cs="Times New Roman"/>
+          <w:sz w:val="32"/>
+          <w:szCs w:val="32"/>
+        </w:rPr>
+        <w:t>new window click start server for</w:t>
+      </w:r>
+      <w:r>
+        <w:rPr>
+          <w:rFonts w:ascii="Times New Roman" w:hAnsi="Times New Roman" w:cs="Times New Roman"/>
+          <w:sz w:val="32"/>
+          <w:szCs w:val="32"/>
+        </w:rPr>
+        <w:t xml:space="preserve"> MAMP to start working and serving files to your local browser.</w:t>
+      </w:r>
     </w:p>
     <w:p>
       <w:pPr>
@@ -221,6 +307,71 @@
           <w:szCs w:val="32"/>
         </w:rPr>
       </w:pPr>
+    </w:p>
+    <w:p>
+      <w:pPr>
+        <w:jc w:val="center"/>
+        <w:rPr>
+          <w:rFonts w:ascii="Times New Roman" w:hAnsi="Times New Roman" w:cs="Times New Roman"/>
+          <w:sz w:val="32"/>
+          <w:szCs w:val="32"/>
+        </w:rPr>
+      </w:pPr>
+      <w:r>
+        <w:rPr>
+          <w:rFonts w:ascii="Times New Roman" w:hAnsi="Times New Roman" w:cs="Times New Roman"/>
+          <w:sz w:val="32"/>
+          <w:szCs w:val="32"/>
+        </w:rPr>
+        <w:drawing>
+          <wp:inline distT="0" distB="0" distL="0" distR="0" wp14:anchorId="737015DF" wp14:editId="1CE6D639">
+            <wp:extent cx="3594100" cy="2920208"/>
+            <wp:effectExtent l="0" t="0" r="0" b="1270"/>
+            <wp:docPr id="2" name="Picture 2" descr="Macintosh HD:Users:momin:Documents:Snip20140326_2.png"/>
+            <wp:cNvGraphicFramePr>
+              <a:graphicFrameLocks xmlns:a="http://schemas.openxmlformats.org/drawingml/2006/main" noChangeAspect="1"/>
+            </wp:cNvGraphicFramePr>
+            <a:graphic xmlns:a="http://schemas.openxmlformats.org/drawingml/2006/main">
+              <a:graphicData uri="http://schemas.openxmlformats.org/drawingml/2006/picture">
+                <pic:pic xmlns:pic="http://schemas.openxmlformats.org/drawingml/2006/picture">
+                  <pic:nvPicPr>
+                    <pic:cNvPr id="0" name="Picture 2" descr="Macintosh HD:Users:momin:Documents:Snip20140326_2.png"/>
+                    <pic:cNvPicPr>
+                      <a:picLocks noChangeAspect="1" noChangeArrowheads="1"/>
+                    </pic:cNvPicPr>
+                  </pic:nvPicPr>
+                  <pic:blipFill>
+                    <a:blip r:embed="rId8">
+                      <a:extLst>
+                        <a:ext uri="{28A0092B-C50C-407E-A947-70E740481C1C}">
+                          <a14:useLocalDpi xmlns:a14="http://schemas.microsoft.com/office/drawing/2010/main" val="0"/>
+                        </a:ext>
+                      </a:extLst>
+                    </a:blip>
+                    <a:srcRect/>
+                    <a:stretch>
+                      <a:fillRect/>
+                    </a:stretch>
+                  </pic:blipFill>
+                  <pic:spPr bwMode="auto">
+                    <a:xfrm>
+                      <a:off x="0" y="0"/>
+                      <a:ext cx="3594637" cy="2920644"/>
+                    </a:xfrm>
+                    <a:prstGeom prst="rect">
+                      <a:avLst/>
+                    </a:prstGeom>
+                    <a:noFill/>
+                    <a:ln>
+                      <a:noFill/>
+                    </a:ln>
+                  </pic:spPr>
+                </pic:pic>
+              </a:graphicData>
+            </a:graphic>
+          </wp:inline>
+        </w:drawing>
+      </w:r>
     </w:p>
     <w:p>
       <w:pPr>
@@ -243,7 +394,7 @@
         </w:rPr>
         <w:t xml:space="preserve">In your local browser type </w:t>
       </w:r>
-      <w:hyperlink r:id="rId7" w:history="1">
+      <w:hyperlink r:id="rId9" w:history="1">
         <w:r>
           <w:rPr>
             <w:rStyle w:val="Hyperlink"/>
@@ -261,7 +412,15 @@
           <w:sz w:val="32"/>
           <w:szCs w:val="32"/>
         </w:rPr>
-        <w:t xml:space="preserve"> this is your default MAMP Server page. </w:t>
+        <w:t xml:space="preserve">, </w:t>
+      </w:r>
+      <w:r>
+        <w:rPr>
+          <w:rFonts w:ascii="Times New Roman" w:hAnsi="Times New Roman" w:cs="Times New Roman"/>
+          <w:sz w:val="32"/>
+          <w:szCs w:val="32"/>
+        </w:rPr>
+        <w:t xml:space="preserve">this is your default MAMP Server page. </w:t>
       </w:r>
     </w:p>
     <w:p>
@@ -293,6 +452,7 @@
           <w:sz w:val="32"/>
           <w:szCs w:val="32"/>
         </w:rPr>
+        <w:lastRenderedPageBreak/>
         <w:t>T</w:t>
       </w:r>
       <w:r>
@@ -301,7 +461,15 @@
           <w:sz w:val="32"/>
           <w:szCs w:val="32"/>
         </w:rPr>
-        <w:t xml:space="preserve">o Added files navigate to your </w:t>
+        <w:t>o Add</w:t>
+      </w:r>
+      <w:r>
+        <w:rPr>
+          <w:rFonts w:ascii="Times New Roman" w:hAnsi="Times New Roman" w:cs="Times New Roman"/>
+          <w:sz w:val="32"/>
+          <w:szCs w:val="32"/>
+        </w:rPr>
+        <w:t xml:space="preserve"> files navigate to your </w:t>
       </w:r>
       <w:r>
         <w:rPr>
@@ -325,18 +493,8 @@
           <w:sz w:val="36"/>
           <w:szCs w:val="32"/>
         </w:rPr>
-        <w:t xml:space="preserve"> -&gt; MAMP -&gt; </w:t>
-      </w:r>
-      <w:proofErr w:type="spellStart"/>
-      <w:r>
-        <w:rPr>
-          <w:rFonts w:ascii="Times New Roman" w:hAnsi="Times New Roman" w:cs="Times New Roman"/>
-          <w:sz w:val="36"/>
-          <w:szCs w:val="32"/>
-        </w:rPr>
-        <w:t>htdocs</w:t>
-      </w:r>
-      <w:proofErr w:type="spellEnd"/>
+        <w:t xml:space="preserve"> -&gt; MAMP -&gt; htdocs</w:t>
+      </w:r>
       <w:r>
         <w:rPr>
           <w:rFonts w:ascii="Times New Roman" w:hAnsi="Times New Roman" w:cs="Times New Roman"/>
@@ -352,19 +510,8 @@
           <w:sz w:val="36"/>
           <w:szCs w:val="36"/>
         </w:rPr>
-        <w:t>/Applications/MAMP/</w:t>
-      </w:r>
-      <w:proofErr w:type="spellStart"/>
-      <w:r>
-        <w:rPr>
-          <w:rFonts w:ascii="Times New Roman" w:hAnsi="Times New Roman" w:cs="Times New Roman"/>
-          <w:b/>
-          <w:sz w:val="36"/>
-          <w:szCs w:val="36"/>
-        </w:rPr>
-        <w:t>htdocs</w:t>
-      </w:r>
-      <w:proofErr w:type="spellEnd"/>
+        <w:t>/Applications/MAMP/htdocs</w:t>
+      </w:r>
       <w:r>
         <w:rPr>
           <w:rFonts w:ascii="Times New Roman" w:hAnsi="Times New Roman" w:cs="Times New Roman"/>
@@ -405,100 +552,48 @@
           <w:sz w:val="32"/>
           <w:szCs w:val="32"/>
         </w:rPr>
-        <w:t xml:space="preserve">Now </w:t>
-      </w:r>
-      <w:proofErr w:type="spellStart"/>
-      <w:proofErr w:type="gramStart"/>
-      <w:r>
-        <w:rPr>
-          <w:rFonts w:ascii="Times New Roman" w:hAnsi="Times New Roman" w:cs="Times New Roman"/>
-          <w:sz w:val="32"/>
-          <w:szCs w:val="32"/>
-        </w:rPr>
-        <w:t>lets</w:t>
-      </w:r>
-      <w:proofErr w:type="spellEnd"/>
-      <w:proofErr w:type="gramEnd"/>
-      <w:r>
-        <w:rPr>
-          <w:rFonts w:ascii="Times New Roman" w:hAnsi="Times New Roman" w:cs="Times New Roman"/>
-          <w:sz w:val="32"/>
-          <w:szCs w:val="32"/>
-        </w:rPr>
-        <w:t xml:space="preserve"> create </w:t>
-      </w:r>
-      <w:proofErr w:type="spellStart"/>
-      <w:r>
-        <w:rPr>
-          <w:rFonts w:ascii="Times New Roman" w:hAnsi="Times New Roman" w:cs="Times New Roman"/>
-          <w:sz w:val="32"/>
-          <w:szCs w:val="32"/>
-        </w:rPr>
-        <w:t>php</w:t>
-      </w:r>
-      <w:proofErr w:type="spellEnd"/>
-      <w:r>
-        <w:rPr>
-          <w:rFonts w:ascii="Times New Roman" w:hAnsi="Times New Roman" w:cs="Times New Roman"/>
-          <w:sz w:val="32"/>
-          <w:szCs w:val="32"/>
-        </w:rPr>
-        <w:t xml:space="preserve"> file to test the server. Create a </w:t>
-      </w:r>
-      <w:proofErr w:type="spellStart"/>
-      <w:r>
-        <w:rPr>
-          <w:rFonts w:ascii="Times New Roman" w:hAnsi="Times New Roman" w:cs="Times New Roman"/>
-          <w:sz w:val="32"/>
-          <w:szCs w:val="32"/>
-        </w:rPr>
-        <w:t>php</w:t>
-      </w:r>
-      <w:proofErr w:type="spellEnd"/>
-      <w:r>
-        <w:rPr>
-          <w:rFonts w:ascii="Times New Roman" w:hAnsi="Times New Roman" w:cs="Times New Roman"/>
-          <w:sz w:val="32"/>
-          <w:szCs w:val="32"/>
-        </w:rPr>
-        <w:t xml:space="preserve"> files with a print statement </w:t>
-      </w:r>
-      <w:proofErr w:type="spellStart"/>
+        <w:t>Now lets create php file to test the server. Create a php files with a print statement</w:t>
+      </w:r>
+      <w:r>
+        <w:rPr>
+          <w:rFonts w:ascii="Times New Roman" w:hAnsi="Times New Roman" w:cs="Times New Roman"/>
+          <w:sz w:val="32"/>
+          <w:szCs w:val="32"/>
+        </w:rPr>
+        <w:t>, and name it</w:t>
+      </w:r>
+      <w:r>
+        <w:rPr>
+          <w:rFonts w:ascii="Times New Roman" w:hAnsi="Times New Roman" w:cs="Times New Roman"/>
+          <w:sz w:val="32"/>
+          <w:szCs w:val="32"/>
+        </w:rPr>
+        <w:t xml:space="preserve"> </w:t>
+      </w:r>
       <w:r>
         <w:rPr>
           <w:rFonts w:ascii="Times New Roman" w:hAnsi="Times New Roman" w:cs="Times New Roman"/>
           <w:sz w:val="36"/>
           <w:szCs w:val="32"/>
         </w:rPr>
-        <w:t>test.php</w:t>
-      </w:r>
-      <w:proofErr w:type="spellEnd"/>
+        <w:t xml:space="preserve">test.php </w:t>
+      </w:r>
+      <w:r>
+        <w:rPr>
+          <w:rFonts w:ascii="Times New Roman" w:hAnsi="Times New Roman" w:cs="Times New Roman"/>
+          <w:sz w:val="32"/>
+          <w:szCs w:val="32"/>
+        </w:rPr>
+        <w:t xml:space="preserve">and put that file in the </w:t>
+      </w:r>
       <w:r>
         <w:rPr>
           <w:rFonts w:ascii="Times New Roman" w:hAnsi="Times New Roman" w:cs="Times New Roman"/>
           <w:sz w:val="36"/>
           <w:szCs w:val="32"/>
         </w:rPr>
-        <w:t xml:space="preserve"> </w:t>
-      </w:r>
-      <w:r>
-        <w:rPr>
-          <w:rFonts w:ascii="Times New Roman" w:hAnsi="Times New Roman" w:cs="Times New Roman"/>
-          <w:sz w:val="32"/>
-          <w:szCs w:val="32"/>
-        </w:rPr>
-        <w:t xml:space="preserve">and put that file in the </w:t>
-      </w:r>
-      <w:proofErr w:type="spellStart"/>
-      <w:r>
-        <w:rPr>
-          <w:rFonts w:ascii="Times New Roman" w:hAnsi="Times New Roman" w:cs="Times New Roman"/>
-          <w:sz w:val="36"/>
-          <w:szCs w:val="32"/>
-        </w:rPr>
         <w:t>htdocs</w:t>
       </w:r>
-      <w:proofErr w:type="spellEnd"/>
       <w:r>
         <w:rPr>
           <w:rFonts w:ascii="Times New Roman" w:hAnsi="Times New Roman" w:cs="Times New Roman"/>
@@ -507,7 +602,7 @@
         </w:rPr>
         <w:t xml:space="preserve"> folder. Then open a browser and type </w:t>
       </w:r>
-      <w:hyperlink r:id="rId8" w:history="1">
+      <w:hyperlink r:id="rId10" w:history="1">
         <w:r>
           <w:rPr>
             <w:rStyle w:val="Hyperlink"/>
@@ -577,7 +672,6 @@
         </w:rPr>
         <w:t xml:space="preserve"> and there should be a tab called </w:t>
       </w:r>
-      <w:proofErr w:type="spellStart"/>
       <w:r>
         <w:rPr>
           <w:rFonts w:ascii="Times New Roman" w:hAnsi="Times New Roman" w:cs="Times New Roman"/>
@@ -587,15 +681,109 @@
         </w:rPr>
         <w:t>phpMyAdmin</w:t>
       </w:r>
-      <w:proofErr w:type="spellEnd"/>
-      <w:r>
-        <w:rPr>
-          <w:rFonts w:ascii="Times New Roman" w:hAnsi="Times New Roman" w:cs="Times New Roman"/>
-          <w:sz w:val="32"/>
-          <w:szCs w:val="32"/>
-        </w:rPr>
-        <w:t xml:space="preserve">. </w:t>
-      </w:r>
+      <w:bookmarkStart w:id="0" w:name="_GoBack"/>
+      <w:bookmarkEnd w:id="0"/>
+      <w:r>
+        <w:rPr>
+          <w:rFonts w:ascii="Times New Roman" w:hAnsi="Times New Roman" w:cs="Times New Roman"/>
+          <w:sz w:val="32"/>
+          <w:szCs w:val="32"/>
+        </w:rPr>
+        <w:t>.</w:t>
+      </w:r>
+    </w:p>
+    <w:p>
+      <w:pPr>
+        <w:rPr>
+          <w:rFonts w:ascii="Times New Roman" w:hAnsi="Times New Roman" w:cs="Times New Roman"/>
+          <w:sz w:val="32"/>
+          <w:szCs w:val="32"/>
+        </w:rPr>
+      </w:pPr>
+      <w:r>
+        <w:rPr>
+          <w:rFonts w:ascii="Times New Roman" w:hAnsi="Times New Roman" w:cs="Times New Roman"/>
+          <w:sz w:val="32"/>
+          <w:szCs w:val="32"/>
+        </w:rPr>
+        <w:t xml:space="preserve"> </w:t>
+      </w:r>
+    </w:p>
+    <w:p>
+      <w:pPr>
+        <w:jc w:val="center"/>
+        <w:rPr>
+          <w:rFonts w:ascii="Times New Roman" w:hAnsi="Times New Roman" w:cs="Times New Roman"/>
+          <w:sz w:val="32"/>
+          <w:szCs w:val="32"/>
+        </w:rPr>
+      </w:pPr>
+      <w:r>
+        <w:rPr>
+          <w:rFonts w:ascii="Times New Roman" w:hAnsi="Times New Roman" w:cs="Times New Roman"/>
+          <w:noProof/>
+          <w:sz w:val="32"/>
+          <w:szCs w:val="32"/>
+        </w:rPr>
+        <w:drawing>
+          <wp:inline distT="0" distB="0" distL="0" distR="0" wp14:anchorId="22E3ED48" wp14:editId="2BECA69D">
+            <wp:extent cx="5829300" cy="3805238"/>
+            <wp:effectExtent l="0" t="0" r="0" b="5080"/>
+            <wp:docPr id="4" name="Picture 4" descr="Macintosh HD:Users:momin:Documents:Snip20140327_1.png"/>
+            <wp:cNvGraphicFramePr>
+              <a:graphicFrameLocks xmlns:a="http://schemas.openxmlformats.org/drawingml/2006/main" noChangeAspect="1"/>
+            </wp:cNvGraphicFramePr>
+            <a:graphic xmlns:a="http://schemas.openxmlformats.org/drawingml/2006/main">
+              <a:graphicData uri="http://schemas.openxmlformats.org/drawingml/2006/picture">
+                <pic:pic xmlns:pic="http://schemas.openxmlformats.org/drawingml/2006/picture">
+                  <pic:nvPicPr>
+                    <pic:cNvPr id="0" name="Picture 4" descr="Macintosh HD:Users:momin:Documents:Snip20140327_1.png"/>
+                    <pic:cNvPicPr>
+                      <a:picLocks noChangeAspect="1" noChangeArrowheads="1"/>
+                    </pic:cNvPicPr>
+                  </pic:nvPicPr>
+                  <pic:blipFill>
+                    <a:blip r:embed="rId11">
+                      <a:extLst>
+                        <a:ext uri="{28A0092B-C50C-407E-A947-70E740481C1C}">
+                          <a14:useLocalDpi xmlns:a14="http://schemas.microsoft.com/office/drawing/2010/main" val="0"/>
+                        </a:ext>
+                      </a:extLst>
+                    </a:blip>
+                    <a:srcRect/>
+                    <a:stretch>
+                      <a:fillRect/>
+                    </a:stretch>
+                  </pic:blipFill>
+                  <pic:spPr bwMode="auto">
+                    <a:xfrm>
+                      <a:off x="0" y="0"/>
+                      <a:ext cx="5829300" cy="3805238"/>
+                    </a:xfrm>
+                    <a:prstGeom prst="rect">
+                      <a:avLst/>
+                    </a:prstGeom>
+                    <a:noFill/>
+                    <a:ln>
+                      <a:noFill/>
+                    </a:ln>
+                  </pic:spPr>
+                </pic:pic>
+              </a:graphicData>
+            </a:graphic>
+          </wp:inline>
+        </w:drawing>
+      </w:r>
+    </w:p>
+    <w:p>
+      <w:pPr>
+        <w:jc w:val="center"/>
+        <w:rPr>
+          <w:rFonts w:ascii="Times New Roman" w:hAnsi="Times New Roman" w:cs="Times New Roman"/>
+          <w:sz w:val="32"/>
+          <w:szCs w:val="32"/>
+        </w:rPr>
+      </w:pPr>
     </w:p>
     <w:p>
       <w:pPr>
@@ -616,25 +804,7 @@
           <w:sz w:val="32"/>
           <w:szCs w:val="32"/>
         </w:rPr>
-        <w:t xml:space="preserve">You should be able to view the </w:t>
-      </w:r>
-      <w:proofErr w:type="spellStart"/>
-      <w:r>
-        <w:rPr>
-          <w:rFonts w:ascii="Times New Roman" w:hAnsi="Times New Roman" w:cs="Times New Roman"/>
-          <w:sz w:val="32"/>
-          <w:szCs w:val="32"/>
-        </w:rPr>
-        <w:t>php</w:t>
-      </w:r>
-      <w:proofErr w:type="spellEnd"/>
-      <w:r>
-        <w:rPr>
-          <w:rFonts w:ascii="Times New Roman" w:hAnsi="Times New Roman" w:cs="Times New Roman"/>
-          <w:sz w:val="32"/>
-          <w:szCs w:val="32"/>
-        </w:rPr>
-        <w:t xml:space="preserve"> page now, and </w:t>
+        <w:t xml:space="preserve">You should be able to view the php page now, and </w:t>
       </w:r>
       <w:r>
         <w:rPr>
@@ -664,7 +834,7 @@
 </file>
 
 <file path=word/numbering.xml><?xml version="1.0" encoding="utf-8"?>
-<w:numbering xmlns:wpc="http://schemas.microsoft.com/office/word/2010/wordprocessingCanvas" xmlns:mc="http://schemas.openxmlformats.org/markup-compatibility/2006" xmlns:o="urn:schemas-microsoft-com:office:office" xmlns:r="http://schemas.openxmlformats.org/officeDocument/2006/relationships" xmlns:m="http://schemas.openxmlformats.org/officeDocument/2006/math" xmlns:v="urn:schemas-microsoft-com:vml" xmlns:wp14="http://schemas.microsoft.com/office/word/2010/wordprocessingDrawing" xmlns:wp="http://schemas.openxmlformats.org/drawingml/2006/wordprocessingDrawing" xmlns:w10="urn:schemas-microsoft-com:office:word" xmlns:w="http://schemas.openxmlformats.org/wordprocessingml/2006/main" xmlns:w14="http://schemas.microsoft.com/office/word/2010/wordml" xmlns:wpg="http://schemas.microsoft.com/office/word/2010/wordprocessingGroup" xmlns:wpi="http://schemas.microsoft.com/office/word/2010/wordprocessingInk" xmlns:wne="http://schemas.microsoft.com/office/word/2006/wordml" xmlns:wps="http://schemas.microsoft.com/office/word/2010/wordprocessingShape" mc:Ignorable="w14 wp14">
+<w:numbering xmlns:wpc="http://schemas.microsoft.com/office/word/2010/wordprocessingCanvas" xmlns:mo="http://schemas.microsoft.com/office/mac/office/2008/main" xmlns:mc="http://schemas.openxmlformats.org/markup-compatibility/2006" xmlns:mv="urn:schemas-microsoft-com:mac:vml" xmlns:o="urn:schemas-microsoft-com:office:office" xmlns:r="http://schemas.openxmlformats.org/officeDocument/2006/relationships" xmlns:m="http://schemas.openxmlformats.org/officeDocument/2006/math" xmlns:v="urn:schemas-microsoft-com:vml" xmlns:wp14="http://schemas.microsoft.com/office/word/2010/wordprocessingDrawing" xmlns:wp="http://schemas.openxmlformats.org/drawingml/2006/wordprocessingDrawing" xmlns:w10="urn:schemas-microsoft-com:office:word" xmlns:w="http://schemas.openxmlformats.org/wordprocessingml/2006/main" xmlns:w14="http://schemas.microsoft.com/office/word/2010/wordml" xmlns:wpg="http://schemas.microsoft.com/office/word/2010/wordprocessingGroup" xmlns:wpi="http://schemas.microsoft.com/office/word/2010/wordprocessingInk" xmlns:wne="http://schemas.microsoft.com/office/word/2006/wordml" xmlns:wps="http://schemas.microsoft.com/office/word/2010/wordprocessingShape" mc:Ignorable="w14 wp14">
   <w:abstractNum w:abstractNumId="0">
     <w:nsid w:val="584A4B84"/>
     <w:multiLevelType w:val="hybridMultilevel"/>
@@ -774,7 +944,7 @@
     </w:rPrDefault>
     <w:pPrDefault/>
   </w:docDefaults>
-  <w:latentStyles w:defLockedState="0" w:defUIPriority="99" w:defSemiHidden="1" w:defUnhideWhenUsed="1" w:defQFormat="0" w:count="267">
+  <w:latentStyles w:defLockedState="0" w:defUIPriority="99" w:defSemiHidden="1" w:defUnhideWhenUsed="1" w:defQFormat="0" w:count="276">
     <w:lsdException w:name="Normal" w:semiHidden="0" w:uiPriority="0" w:unhideWhenUsed="0" w:qFormat="1"/>
     <w:lsdException w:name="heading 1" w:semiHidden="0" w:uiPriority="9" w:unhideWhenUsed="0" w:qFormat="1"/>
     <w:lsdException w:name="heading 2" w:uiPriority="9" w:qFormat="1"/>
@@ -978,11 +1148,38 @@
       <w:u w:val="single"/>
     </w:rPr>
   </w:style>
+  <w:style w:type="paragraph" w:styleId="BalloonText">
+    <w:name w:val="Balloon Text"/>
+    <w:basedOn w:val="Normal"/>
+    <w:link w:val="BalloonTextChar"/>
+    <w:uiPriority w:val="99"/>
+    <w:semiHidden/>
+    <w:unhideWhenUsed/>
+    <w:rsid w:val="00AF2D8B"/>
+    <w:rPr>
+      <w:rFonts w:ascii="Lucida Grande" w:hAnsi="Lucida Grande"/>
+      <w:sz w:val="18"/>
+      <w:szCs w:val="18"/>
+    </w:rPr>
+  </w:style>
+  <w:style w:type="character" w:customStyle="1" w:styleId="BalloonTextChar">
+    <w:name w:val="Balloon Text Char"/>
+    <w:basedOn w:val="DefaultParagraphFont"/>
+    <w:link w:val="BalloonText"/>
+    <w:uiPriority w:val="99"/>
+    <w:semiHidden/>
+    <w:rsid w:val="00AF2D8B"/>
+    <w:rPr>
+      <w:rFonts w:ascii="Lucida Grande" w:hAnsi="Lucida Grande"/>
+      <w:sz w:val="18"/>
+      <w:szCs w:val="18"/>
+    </w:rPr>
+  </w:style>
 </w:styles>
 </file>
 
 <file path=word/stylesWithEffects.xml><?xml version="1.0" encoding="utf-8"?>
-<w:styles xmlns:wpc="http://schemas.microsoft.com/office/word/2010/wordprocessingCanvas" xmlns:mc="http://schemas.openxmlformats.org/markup-compatibility/2006" xmlns:o="urn:schemas-microsoft-com:office:office" xmlns:r="http://schemas.openxmlformats.org/officeDocument/2006/relationships" xmlns:m="http://schemas.openxmlformats.org/officeDocument/2006/math" xmlns:v="urn:schemas-microsoft-com:vml" xmlns:wp14="http://schemas.microsoft.com/office/word/2010/wordprocessingDrawing" xmlns:wp="http://schemas.openxmlformats.org/drawingml/2006/wordprocessingDrawing" xmlns:w10="urn:schemas-microsoft-com:office:word" xmlns:w="http://schemas.openxmlformats.org/wordprocessingml/2006/main" xmlns:w14="http://schemas.microsoft.com/office/word/2010/wordml" xmlns:wpg="http://schemas.microsoft.com/office/word/2010/wordprocessingGroup" xmlns:wpi="http://schemas.microsoft.com/office/word/2010/wordprocessingInk" xmlns:wne="http://schemas.microsoft.com/office/word/2006/wordml" xmlns:wps="http://schemas.microsoft.com/office/word/2010/wordprocessingShape" mc:Ignorable="w14 wp14">
+<w:styles xmlns:wpc="http://schemas.microsoft.com/office/word/2010/wordprocessingCanvas" xmlns:mo="http://schemas.microsoft.com/office/mac/office/2008/main" xmlns:mc="http://schemas.openxmlformats.org/markup-compatibility/2006" xmlns:mv="urn:schemas-microsoft-com:mac:vml" xmlns:o="urn:schemas-microsoft-com:office:office" xmlns:r="http://schemas.openxmlformats.org/officeDocument/2006/relationships" xmlns:m="http://schemas.openxmlformats.org/officeDocument/2006/math" xmlns:v="urn:schemas-microsoft-com:vml" xmlns:wp14="http://schemas.microsoft.com/office/word/2010/wordprocessingDrawing" xmlns:wp="http://schemas.openxmlformats.org/drawingml/2006/wordprocessingDrawing" xmlns:w10="urn:schemas-microsoft-com:office:word" xmlns:w="http://schemas.openxmlformats.org/wordprocessingml/2006/main" xmlns:w14="http://schemas.microsoft.com/office/word/2010/wordml" xmlns:wpg="http://schemas.microsoft.com/office/word/2010/wordprocessingGroup" xmlns:wpi="http://schemas.microsoft.com/office/word/2010/wordprocessingInk" xmlns:wne="http://schemas.microsoft.com/office/word/2006/wordml" xmlns:wps="http://schemas.microsoft.com/office/word/2010/wordprocessingShape" mc:Ignorable="w14 wp14">
   <w:docDefaults>
     <w:rPrDefault>
       <w:rPr>
@@ -994,7 +1191,7 @@
     </w:rPrDefault>
     <w:pPrDefault/>
   </w:docDefaults>
-  <w:latentStyles w:defLockedState="0" w:defUIPriority="99" w:defSemiHidden="1" w:defUnhideWhenUsed="1" w:defQFormat="0" w:count="267">
+  <w:latentStyles w:defLockedState="0" w:defUIPriority="99" w:defSemiHidden="1" w:defUnhideWhenUsed="1" w:defQFormat="0" w:count="276">
     <w:lsdException w:name="Normal" w:semiHidden="0" w:uiPriority="0" w:unhideWhenUsed="0" w:qFormat="1"/>
     <w:lsdException w:name="heading 1" w:semiHidden="0" w:uiPriority="9" w:unhideWhenUsed="0" w:qFormat="1"/>
     <w:lsdException w:name="heading 2" w:uiPriority="9" w:qFormat="1"/>
@@ -1196,6 +1393,33 @@
     <w:rPr>
       <w:color w:val="800080" w:themeColor="followedHyperlink"/>
       <w:u w:val="single"/>
+    </w:rPr>
+  </w:style>
+  <w:style w:type="paragraph" w:styleId="BalloonText">
+    <w:name w:val="Balloon Text"/>
+    <w:basedOn w:val="Normal"/>
+    <w:link w:val="BalloonTextChar"/>
+    <w:uiPriority w:val="99"/>
+    <w:semiHidden/>
+    <w:unhideWhenUsed/>
+    <w:rsid w:val="00AF2D8B"/>
+    <w:rPr>
+      <w:rFonts w:ascii="Lucida Grande" w:hAnsi="Lucida Grande"/>
+      <w:sz w:val="18"/>
+      <w:szCs w:val="18"/>
+    </w:rPr>
+  </w:style>
+  <w:style w:type="character" w:customStyle="1" w:styleId="BalloonTextChar">
+    <w:name w:val="Balloon Text Char"/>
+    <w:basedOn w:val="DefaultParagraphFont"/>
+    <w:link w:val="BalloonText"/>
+    <w:uiPriority w:val="99"/>
+    <w:semiHidden/>
+    <w:rsid w:val="00AF2D8B"/>
+    <w:rPr>
+      <w:rFonts w:ascii="Lucida Grande" w:hAnsi="Lucida Grande"/>
+      <w:sz w:val="18"/>
+      <w:szCs w:val="18"/>
     </w:rPr>
   </w:style>
 </w:styles>

</xml_diff>